<commit_message>
updated preprint with chads comments
</commit_message>
<xml_diff>
--- a/manuscript/preprint/Hussey & Drake - 2020 - The IRAP is not very sensitive to the attitudes and learning histories it seeks to assess.docx
+++ b/manuscript/preprint/Hussey & Drake - 2020 - The IRAP is not very sensitive to the attitudes and learning histories it seeks to assess.docx
@@ -51,20 +51,30 @@
         <w:t xml:space="preserve"> &amp; </w:t>
       </w:r>
       <w:r>
-        <w:t>Chad Drake</w:t>
+        <w:t xml:space="preserve">Chad </w:t>
+      </w:r>
+      <w:r>
+        <w:t xml:space="preserve">E. </w:t>
+      </w:r>
+      <w:r>
+        <w:t>Drake</w:t>
       </w:r>
     </w:p>
     <w:p>
       <w:pPr>
         <w:pStyle w:val="authors"/>
       </w:pPr>
+      <w:bookmarkStart w:id="0" w:name="_7fw28s4feaci" w:colFirst="0" w:colLast="0"/>
+      <w:bookmarkStart w:id="1" w:name="_ieyszia11ih6" w:colFirst="0" w:colLast="0"/>
+      <w:bookmarkEnd w:id="0"/>
+      <w:bookmarkEnd w:id="1"/>
     </w:p>
     <w:p>
       <w:pPr>
         <w:pStyle w:val="abstract"/>
       </w:pPr>
-      <w:bookmarkStart w:id="0" w:name="_56xfx6b2flw9" w:colFirst="0" w:colLast="0"/>
-      <w:bookmarkEnd w:id="0"/>
+      <w:bookmarkStart w:id="2" w:name="_56xfx6b2flw9" w:colFirst="0" w:colLast="0"/>
+      <w:bookmarkEnd w:id="2"/>
       <w:r>
         <w:t>Several recent articles have reached the same conclusion that effects on the Implicit Relational Assessment Procedure (IRAP) are biased in some way or demonstrate generic patterns of effect regardless of what domain is being assessed. Multiple accounts have been advanced to explain why this might be the case. However, no work has sought to either (a) precisely estimate this generic effect or (b) consider its implications for the validity of conclusions in published and future research. This study pooled published and unpublished (file-drawer) studies</w:t>
       </w:r>
@@ -81,7 +91,16 @@
         <w:t xml:space="preserve">to obtain a large sample size (N = 501). Results demonstrated a specific generic pattern among IRAP effects that was common across domains. The majority of variance in IRAP effects is attributable to the generic pattern rather than </w:t>
       </w:r>
       <w:r>
-        <w:t>the domain being assessed. The IRAP is therefore relatively insensitive to the attitudes or learning histories that it is intended to assess. The existence of the generic pattern may also undermine the validity of many conclusion made in the published IRAP litera</w:t>
+        <w:t xml:space="preserve">the domain being assessed. The IRAP is therefore relatively insensitive to the attitudes or learning histories that it is intended to assess. The existence of the generic pattern may also undermine the validity of many </w:t>
+      </w:r>
+      <w:r>
+        <w:t>conclusion</w:t>
+      </w:r>
+      <w:r>
+        <w:t>s</w:t>
+      </w:r>
+      <w:r>
+        <w:t xml:space="preserve"> made in the published IRAP litera</w:t>
       </w:r>
       <w:r>
         <w:t>ture.</w:t>
@@ -378,10 +397,10 @@
         <w:t xml:space="preserve">counter-intuitive findings in the IRAP literature, such as </w:t>
       </w:r>
       <w:r>
-        <w:t xml:space="preserve">the finding that normative participants </w:t>
-      </w:r>
-      <w:r>
-        <w:t xml:space="preserve">demonstrate positive evaluations of </w:t>
+        <w:t xml:space="preserve">the finding that normative participants demonstrate </w:t>
+      </w:r>
+      <w:r>
+        <w:t xml:space="preserve">positive evaluations of </w:t>
       </w:r>
       <w:r>
         <w:t xml:space="preserve">death </w:t>
@@ -625,11 +644,11 @@
         <w:t xml:space="preserve"> and shape</w:t>
       </w:r>
       <w:r>
-        <w:t xml:space="preserve">s). Despite including no evaluative stimuli, a </w:t>
+        <w:t xml:space="preserve">s). Despite including no evaluative stimuli, a comparable bias was demonstrated, whereby effects on </w:t>
       </w:r>
       <w:r>
         <w:lastRenderedPageBreak/>
-        <w:t xml:space="preserve">comparable bias was demonstrated, whereby effects on some trial types were larger than others. This would seem to suggest that O’Shea et al.’s </w:t>
+        <w:t xml:space="preserve">some trial types were larger than others. This would seem to suggest that O’Shea et al.’s </w:t>
       </w:r>
       <w:r>
         <w:fldChar w:fldCharType="begin"/>
@@ -668,7 +687,16 @@
         <w:fldChar w:fldCharType="end"/>
       </w:r>
       <w:r>
-        <w:t xml:space="preserve"> advanced an alternative account of this effect, which they continued to develop in subsequent publications</w:t>
+        <w:t xml:space="preserve"> advanced an alternative account of this effect, which they continued to develop in </w:t>
+      </w:r>
+      <w:r>
+        <w:t xml:space="preserve">a </w:t>
+      </w:r>
+      <w:r>
+        <w:t xml:space="preserve">subsequent </w:t>
+      </w:r>
+      <w:r>
+        <w:t>publication</w:t>
       </w:r>
       <w:r>
         <w:t xml:space="preserve"> </w:t>
@@ -807,7 +835,7 @@
         <w:t xml:space="preserve"> </w:t>
       </w:r>
       <w:r>
-        <w:t>We will hereafter refer to these biases as the ‘generic pattern’ observed in in IRAP effects</w:t>
+        <w:t>We will hereafter refer to these biases as the ‘generic pattern’ observed in IRAP effects</w:t>
       </w:r>
       <w:r>
         <w:t>.</w:t>
@@ -1080,8 +1108,8 @@
       <w:pPr>
         <w:pStyle w:val="Heading1"/>
       </w:pPr>
-      <w:bookmarkStart w:id="1" w:name="_yzqcyehgy7mj" w:colFirst="0" w:colLast="0"/>
-      <w:bookmarkEnd w:id="1"/>
+      <w:bookmarkStart w:id="3" w:name="_yzqcyehgy7mj" w:colFirst="0" w:colLast="0"/>
+      <w:bookmarkEnd w:id="3"/>
       <w:r>
         <w:t>Method</w:t>
       </w:r>
@@ -1165,8 +1193,8 @@
       <w:pPr>
         <w:pStyle w:val="Heading2"/>
       </w:pPr>
-      <w:bookmarkStart w:id="2" w:name="_6a1sgl1fgfyh" w:colFirst="0" w:colLast="0"/>
-      <w:bookmarkEnd w:id="2"/>
+      <w:bookmarkStart w:id="4" w:name="_6a1sgl1fgfyh" w:colFirst="0" w:colLast="0"/>
+      <w:bookmarkEnd w:id="4"/>
       <w:r>
         <w:rPr>
           <w:rStyle w:val="Heading3Char"/>
@@ -1238,10 +1266,7 @@
         <w:t>variants</w:t>
       </w:r>
       <w:r>
-        <w:t xml:space="preserve"> such as the MT-</w:t>
-      </w:r>
-      <w:r>
-        <w:t>IRAP</w:t>
+        <w:t xml:space="preserve"> such as the MT-IRAP</w:t>
       </w:r>
       <w:r>
         <w:t xml:space="preserve"> or Training IRAP</w:t>
@@ -1250,7 +1275,10 @@
         <w:t xml:space="preserve">). (2) </w:t>
       </w:r>
       <w:r>
-        <w:t xml:space="preserve">The study must have been completed in an experimental setting from university student populations. (3) </w:t>
+        <w:t xml:space="preserve">The study must have been completed in an </w:t>
+      </w:r>
+      <w:r>
+        <w:t xml:space="preserve">experimental setting from university student populations. (3) </w:t>
       </w:r>
       <w:r>
         <w:t>T</w:t>
@@ -1375,13 +1403,16 @@
         <w:t xml:space="preserve"> </w:t>
       </w:r>
       <w:r>
-        <w:t xml:space="preserve">It is worth noting that this sample size is roughly </w:t>
-      </w:r>
-      <w:r>
-        <w:t>than 1</w:t>
-      </w:r>
-      <w:r>
-        <w:t>2</w:t>
+        <w:t>T</w:t>
+      </w:r>
+      <w:r>
+        <w:t xml:space="preserve">his sample size is roughly </w:t>
+      </w:r>
+      <w:r>
+        <w:t>1</w:t>
+      </w:r>
+      <w:r>
+        <w:t>0</w:t>
       </w:r>
       <w:r>
         <w:t xml:space="preserve"> times </w:t>
@@ -1465,8 +1496,8 @@
       <w:r>
         <w:t>. A total of 21 participants (4%) were excluded on this basis.</w:t>
       </w:r>
-      <w:bookmarkStart w:id="3" w:name="_5g8p8jzfdniw" w:colFirst="0" w:colLast="0"/>
-      <w:bookmarkEnd w:id="3"/>
+      <w:bookmarkStart w:id="5" w:name="_5g8p8jzfdniw" w:colFirst="0" w:colLast="0"/>
+      <w:bookmarkEnd w:id="5"/>
       <w:r>
         <w:t xml:space="preserve"> In the remaining participants, accuracy and latency performances were typical of previous IRAP studies (</w:t>
       </w:r>
@@ -1525,8 +1556,8 @@
       <w:pPr>
         <w:pStyle w:val="Heading2"/>
       </w:pPr>
-      <w:bookmarkStart w:id="4" w:name="_ewb4gz3cin37" w:colFirst="0" w:colLast="0"/>
-      <w:bookmarkEnd w:id="4"/>
+      <w:bookmarkStart w:id="6" w:name="_ewb4gz3cin37" w:colFirst="0" w:colLast="0"/>
+      <w:bookmarkEnd w:id="6"/>
       <w:r>
         <w:t>Participants</w:t>
       </w:r>
@@ -1608,8 +1639,8 @@
       <w:r>
         <w:t xml:space="preserve"> Friend-Enemy, 112 Race, 35 Religion, and 23 Non-Words. </w:t>
       </w:r>
-      <w:bookmarkStart w:id="5" w:name="_yzgpn55klhwa" w:colFirst="0" w:colLast="0"/>
-      <w:bookmarkEnd w:id="5"/>
+      <w:bookmarkStart w:id="7" w:name="_yzgpn55klhwa" w:colFirst="0" w:colLast="0"/>
+      <w:bookmarkEnd w:id="7"/>
     </w:p>
     <w:p>
       <w:pPr>
@@ -1635,7 +1666,10 @@
         <w:t>Table 1.</w:t>
       </w:r>
       <w:r>
-        <w:t xml:space="preserve"> Stimuli used in each IRAP.</w:t>
+        <w:t xml:space="preserve"> </w:t>
+      </w:r>
+      <w:r>
+        <w:t>Stimuli used in each IRAP.</w:t>
       </w:r>
     </w:p>
     <w:p>
@@ -5975,8 +6009,8 @@
       </w:r>
     </w:p>
     <w:p>
-      <w:bookmarkStart w:id="6" w:name="_e4ajn071d6fh" w:colFirst="0" w:colLast="0"/>
-      <w:bookmarkEnd w:id="6"/>
+      <w:bookmarkStart w:id="8" w:name="_e4ajn071d6fh" w:colFirst="0" w:colLast="0"/>
+      <w:bookmarkEnd w:id="8"/>
       <w:r>
         <w:t>The IRAP is a computer-based reaction time task. Its procedural parameters have been discussed in great detail in many other papers</w:t>
       </w:r>
@@ -6020,7 +6054,16 @@
         <w:fldChar w:fldCharType="end"/>
       </w:r>
       <w:r>
-        <w:t>. On each block of trials, participants are presents with images or words at the top of the screen and in the middle of the screen. Response options are presented on the bottom left and bottom right hand sides of the screen, and are mapped to the left and right response keys. In order to progress to the next trial, the correct response must be given. Incorrect responses result in a red X being presented on screen. Between blocks of trials, this correct response changes so that, for example, participants must respond to “white people” and “dangerous” with “True” on one block and “False” on the other block. Participants complete pairs of these blocks in two phases: practice and testing. In order to progress from practice to testing, the participant must respond quickly and accurately on both blocks within the pair (typically with median reaction time &lt; 2000 ms and percentage accuracy &gt; 80%). Should they fail to meet this criteria, the participant completes another pair of practice blocks. Should they meet the criteria, they progress to the testing phase where they complete three pairs of blocks in a row. Following standard practice, only reaction time data from the test blocks is used in the analyses</w:t>
+        <w:t xml:space="preserve">. On each block of trials, participants are </w:t>
+      </w:r>
+      <w:r>
+        <w:t>present</w:t>
+      </w:r>
+      <w:r>
+        <w:t>ed</w:t>
+      </w:r>
+      <w:r>
+        <w:t xml:space="preserve"> with images or words at the top of the screen and in the middle of the screen. Response options are presented on the bottom left and bottom right sides of the screen, and are mapped to the left and right response keys. In order to progress to the next trial, the correct response must be given. Incorrect responses result in a red X being presented on screen. Between blocks of trials, this correct response changes so that, for example, participants must respond to “white people” and “dangerous” with “True” on one block and “False” on the other block. Participants complete pairs of these blocks in two phases: practice and testing. In order to progress from practice to testing, the participant must respond quickly and accurately on both blocks within the pair (typically with median reaction time &lt; 2000 ms and percentage accuracy &gt; 80%). Should they fail to meet this criteria, the participant completes another pair of practice blocks. Should they meet the criteria, they progress to the testing phase where they complete three pairs of blocks in a row. Following standard practice, only reaction time data from the test blocks is used in the analyses</w:t>
       </w:r>
       <w:r>
         <w:t xml:space="preserve"> </w:t>
@@ -6054,7 +6097,16 @@
     </w:p>
     <w:p>
       <w:r>
-        <w:t xml:space="preserve">IRAP studies typically using the </w:t>
+        <w:t xml:space="preserve">IRAP studies typically </w:t>
+      </w:r>
+      <w:r>
+        <w:t>us</w:t>
+      </w:r>
+      <w:r>
+        <w:t>e</w:t>
+      </w:r>
+      <w:r>
+        <w:t xml:space="preserve"> the </w:t>
       </w:r>
       <w:r>
         <w:rPr>
@@ -6221,10 +6273,7 @@
         <w:t>, as in the original studies</w:t>
       </w:r>
       <w:r>
-        <w:t xml:space="preserve">. For example, </w:t>
-      </w:r>
-      <w:r>
-        <w:t xml:space="preserve">positive </w:t>
+        <w:t xml:space="preserve">. For example, positive </w:t>
       </w:r>
       <w:r>
         <w:rPr>
@@ -6239,7 +6288,10 @@
         <w:t>shape</w:t>
       </w:r>
       <w:r>
-        <w:t xml:space="preserve"> IRAP referred to faster responding to the stimulus pair </w:t>
+        <w:t xml:space="preserve"> IRAP referred to faster </w:t>
+      </w:r>
+      <w:r>
+        <w:t xml:space="preserve">responding to the stimulus pair </w:t>
       </w:r>
       <w:r>
         <w:t>‘</w:t>
@@ -6570,13 +6622,10 @@
         <w:t>First, we assessed the evidence for a generic pattern among IRAP effects</w:t>
       </w:r>
       <w:r>
-        <w:t xml:space="preserve">. Next, we assessed the relatively </w:t>
-      </w:r>
-      <w:r>
-        <w:t>magnitude</w:t>
-      </w:r>
-      <w:r>
-        <w:t>s</w:t>
+        <w:t xml:space="preserve">. Next, we assessed the </w:t>
+      </w:r>
+      <w:r>
+        <w:t>size</w:t>
       </w:r>
       <w:r>
         <w:t xml:space="preserve"> of </w:t>
@@ -6585,13 +6634,28 @@
         <w:t xml:space="preserve">the </w:t>
       </w:r>
       <w:r>
-        <w:t xml:space="preserve">generic pattern to </w:t>
+        <w:t xml:space="preserve">generic pattern </w:t>
+      </w:r>
+      <w:r>
+        <w:t>relative</w:t>
+      </w:r>
+      <w:r>
+        <w:t xml:space="preserve"> </w:t>
+      </w:r>
+      <w:r>
+        <w:t xml:space="preserve">to </w:t>
       </w:r>
       <w:r>
         <w:t xml:space="preserve">the IRAP’s </w:t>
       </w:r>
       <w:r>
-        <w:t>sensitive to the stimul</w:t>
+        <w:t>sensitiv</w:t>
+      </w:r>
+      <w:r>
+        <w:t>ity</w:t>
+      </w:r>
+      <w:r>
+        <w:t xml:space="preserve"> to the stimul</w:t>
       </w:r>
       <w:r>
         <w:t>us</w:t>
@@ -6907,8 +6971,8 @@
       <w:r>
         <w:t>between domains (upper panel) and between words vs. non-words IRAPs (lower panel). Error bars represent 95% CIs.</w:t>
       </w:r>
-      <w:bookmarkStart w:id="7" w:name="_vg6defu8jxdt" w:colFirst="0" w:colLast="0"/>
-      <w:bookmarkEnd w:id="7"/>
+      <w:bookmarkStart w:id="9" w:name="_vg6defu8jxdt" w:colFirst="0" w:colLast="0"/>
+      <w:bookmarkEnd w:id="9"/>
     </w:p>
     <w:p>
       <w:pPr>
@@ -6932,8 +6996,6 @@
       <w:pPr>
         <w:ind w:firstLine="0"/>
       </w:pPr>
-      <w:bookmarkStart w:id="8" w:name="_GoBack"/>
-      <w:bookmarkEnd w:id="8"/>
       <w:r>
         <w:t xml:space="preserve">squares </w:t>
       </w:r>
@@ -7309,7 +7371,7 @@
         <w:t>estimates are reported for robustness</w:t>
       </w:r>
       <w:r>
-        <w:t xml:space="preserve">. Following </w:t>
+        <w:t>. Following</w:t>
       </w:r>
       <w:r>
         <w:t xml:space="preserve"> </w:t>
@@ -7359,11 +7421,14 @@
         <w:t xml:space="preserve">Results </w:t>
       </w:r>
       <w:r>
+        <w:t>d</w:t>
+      </w:r>
+      <w:r>
+        <w:t xml:space="preserve">emonstrated that the majority </w:t>
+      </w:r>
+      <w:r>
         <w:lastRenderedPageBreak/>
-        <w:t>d</w:t>
-      </w:r>
-      <w:r>
-        <w:t xml:space="preserve">emonstrated that the majority of variance in IRAP effects was explained by </w:t>
+        <w:t xml:space="preserve">of variance in IRAP effects was explained by </w:t>
       </w:r>
       <w:r>
         <w:t xml:space="preserve">the </w:t>
@@ -7763,7 +7828,13 @@
         <w:t xml:space="preserve">IRAP effects </w:t>
       </w:r>
       <w:r>
-        <w:t xml:space="preserve">are mostly driven by the generic pattern are relatively insensitive to the </w:t>
+        <w:t xml:space="preserve">are mostly driven by the generic pattern </w:t>
+      </w:r>
+      <w:r>
+        <w:t xml:space="preserve">and </w:t>
+      </w:r>
+      <w:r>
+        <w:t xml:space="preserve">are relatively insensitive to the </w:t>
       </w:r>
       <w:r>
         <w:t>domain being assessed.</w:t>
@@ -7809,13 +7880,10 @@
         <w:t xml:space="preserve"> – that is, between </w:t>
       </w:r>
       <w:r>
-        <w:t xml:space="preserve">IRAPs that employed </w:t>
-      </w:r>
-      <w:r>
-        <w:t xml:space="preserve">real words from known domains </w:t>
-      </w:r>
-      <w:r>
-        <w:t xml:space="preserve">words as </w:t>
+        <w:t xml:space="preserve">IRAPs that employed words as </w:t>
+      </w:r>
+      <w:r>
+        <w:t xml:space="preserve">known </w:t>
       </w:r>
       <w:r>
         <w:t xml:space="preserve">concept </w:t>
@@ -8536,22 +8604,19 @@
         <w:rPr>
           <w:color w:val="000000" w:themeColor="text1"/>
         </w:rPr>
-        <w:t xml:space="preserve">In behavioural terms, the category stimuli exert relatively weak stimulus control over the relative speed of responses relative to other, likely less </w:t>
+        <w:t xml:space="preserve">In behavioural terms, the category stimuli exert relatively weak stimulus control over the relative speed of responses relative to other, likely less interesting, sources of control. </w:t>
       </w:r>
       <w:r>
         <w:rPr>
           <w:color w:val="000000" w:themeColor="text1"/>
         </w:rPr>
-        <w:t xml:space="preserve">interesting, sources of control. </w:t>
-      </w:r>
-      <w:r>
-        <w:rPr>
-          <w:color w:val="000000" w:themeColor="text1"/>
-        </w:rPr>
         <w:t xml:space="preserve">However, </w:t>
       </w:r>
       <w:r>
-        <w:t xml:space="preserve">it should be noted that these negative implications for the IRAP are agnostic to the level of analysis used by a researcher, whether represenationalist (e.g., that IRAP effects can be used to measures implicit attitudes or associations in memory, etc.) or functional analytic-abstractive </w:t>
+        <w:t xml:space="preserve">it should be noted that these negative implications for the IRAP are agnostic </w:t>
+      </w:r>
+      <w:r>
+        <w:t xml:space="preserve">to the level of analysis used by a researcher, whether represenationalist (e.g., that IRAP effects can be used to measures implicit attitudes or associations in memory, etc.) or functional analytic-abstractive </w:t>
       </w:r>
       <w:r>
         <w:t>(</w:t>
@@ -8595,10 +8660,47 @@
         <w:t xml:space="preserve">) rather than in order to investigate behaviour within the IRAP itself </w:t>
       </w:r>
       <w:r>
+        <w:rPr>
+          <w:rFonts w:cs="CMU Serif Roman"/>
+        </w:rPr>
+        <w:t>(i.e., where behaviour within the IRAP represents the thing to be explained</w:t>
+      </w:r>
+      <w:r>
+        <w:rPr>
+          <w:rFonts w:cs="CMU Serif Roman"/>
+        </w:rPr>
+        <w:t xml:space="preserve">: </w:t>
+      </w:r>
+      <w:r>
+        <w:rPr>
+          <w:rFonts w:cs="CMU Serif Roman"/>
+          <w:i/>
+        </w:rPr>
+        <w:t>the explanandum</w:t>
+      </w:r>
+      <w:r>
+        <w:rPr>
+          <w:rFonts w:cs="CMU Serif Roman"/>
+        </w:rPr>
+        <w:t>)</w:t>
+      </w:r>
+      <w:r>
+        <w:rPr>
+          <w:rFonts w:cs="CMU Serif Roman"/>
+        </w:rPr>
+        <w:t>, although exceptions do exist</w:t>
+      </w:r>
+      <w:r>
+        <w:rPr>
+          <w:rFonts w:cs="CMU Serif Roman"/>
+        </w:rPr>
+        <w:t xml:space="preserve"> </w:t>
+      </w:r>
+      <w:r>
         <w:fldChar w:fldCharType="begin"/>
       </w:r>
       <w:r>
-        <w:instrText xml:space="preserve"> ADDIN ZOTERO_ITEM CSL_CITATION {"citationID":"eKu8BnMy","properties":{"formattedCitation":"(i.e., where behaviour within the IRAP represents the thing to be explained: the explanandum, although exceptions do exist: Finn et al., 2018, 2018; O\\uc0\\u8217{}Shea et al., 2016)","plainCitation":"(i.e., where behaviour within the IRAP represents the thing to be explained: the explanandum, although exceptions do exist: Finn et al., 2018, 2018; O’Shea et al., 2016)","noteIndex":0},"citationItems":[{"id":11096,"uris":["http://zotero.org/users/1687755/items/KVU2FMQ5"],"uri":["http://zotero.org/users/1687755/items/KVU2FMQ5"],"itemData":{"id":11096,"type":"article-journal","abstract":"The Implicit Relational Assessment Procedure (IRAP) has been used as a measure of implicit cognition and has been used to analyze the dynamics of arbitrarily applicable relational responding. The current study uses the IRAP for the latter purpose. Specifically, the current research focuses on a pattern of responding observed in a previously published IRAP study that was difficult to explain using existing conceptual analyses. The pattern is referred to as the single-trial-type dominance effect because one of the IRAP trial types produces an effect that is significantly larger than that of the other three. Based on a post hoc explanation provided in a previously published article, the first experiment in the current series explored the impact of prior experimental experience on the single-trial-type dominance effect. The results indicated that the effect was larger for participants who reported high levels of experimental experience (M = 32.3 previous experiments) versus those who did not (M = 2.5 previous experiments). In the second experiment, participants were required to read out loud the stimuli presented on each trial and the response option they chose. The effect of experimental experience was absent, but the single-trial-type dominance effect remained. In the third experiment, a different set of stimuli than those used in the first two experiments was used in the IRAP, and a significant single-trial-type dominance effect was no longer observed. The results obtained from the three experiments led inductively to the development of a new model of the variables involved in producing IRAP effects—the differential arbitrarily applicable relational responding effects (DAARRE) model—which is presented in the General Discussion. (PsycINFO Database Record (c) 2018 APA, all rights reserved)","container-title":"The Psychological Record","DOI":"10.1007/s40732-017-0262-z","issue":"1","journalAbbreviation":"The Psychological Record","page":"11-25","title":"Exploring the single-trial-type-dominance-effect in the IRAP: Developing a differential arbitrarily applicable relational responding effects (DAARRE) model","volume":"68","author":[{"family":"Finn","given":"Martin"},{"family":"Barnes-Holmes","given":"Dermot"},{"family":"McEnteggart","given":"Ciara"}],"issued":{"date-parts":[["2018",3]]}},"prefix":"i.e., where behaviour within the IRAP represents the thing to be explained: the explanandum, although exceptions do exist: "},{"id":11096,"uris":["http://zotero.org/users/1687755/items/KVU2FMQ5"],"uri":["http://zotero.org/users/1687755/items/KVU2FMQ5"],"itemData":{"id":11096,"type":"article-journal","abstract":"The Implicit Relational Assessment Procedure (IRAP) has been used as a measure of implicit cognition and has been used to analyze the dynamics of arbitrarily applicable relational responding. The current study uses the IRAP for the latter purpose. Specifically, the current research focuses on a pattern of responding observed in a previously published IRAP study that was difficult to explain using existing conceptual analyses. The pattern is referred to as the single-trial-type dominance effect because one of the IRAP trial types produces an effect that is significantly larger than that of the other three. Based on a post hoc explanation provided in a previously published article, the first experiment in the current series explored the impact of prior experimental experience on the single-trial-type dominance effect. The results indicated that the effect was larger for participants who reported high levels of experimental experience (M = 32.3 previous experiments) versus those who did not (M = 2.5 previous experiments). In the second experiment, participants were required to read out loud the stimuli presented on each trial and the response option they chose. The effect of experimental experience was absent, but the single-trial-type dominance effect remained. In the third experiment, a different set of stimuli than those used in the first two experiments was used in the IRAP, and a significant single-trial-type dominance effect was no longer observed. The results obtained from the three experiments led inductively to the development of a new model of the variables involved in producing IRAP effects—the differential arbitrarily applicable relational responding effects (DAARRE) model—which is presented in the General Discussion. (PsycINFO Database Record (c) 2018 APA, all rights reserved)","container-title":"The Psychological Record","DOI":"10.1007/s40732-017-0262-z","issue":"1","journalAbbreviation":"The Psychological Record","page":"11-25","title":"Exploring the single-trial-type-dominance-effect in the IRAP: Developing a differential arbitrarily applicable relational responding effects (DAARRE) model","volume":"68","author":[{"family":"Finn","given":"Martin"},{"family":"Barnes-Holmes","given":"Dermot"},{"family":"McEnteggart","given":"Ciara"}],"issued":{"date-parts":[["2018",3]]}}},{"id":2640,"uris":["http://zotero.org/users/1687755/items/2J3QG8MQ"],"uri":["http://zotero.org/users/1687755/items/2J3QG8MQ"],"itemData":{"id":2640,"type":"article-journal","abstract":"How can implicit attitudes best be measured? The Implicit Relational Assessment Procedure (IRAP), unlike the Implicit Association Test (IAT), claims to measure absolute, not just relative, implicit attitudes. In the IRAP, participants make congruent (Fat Person-Active: false; Fat Person-Unhealthy: true) or incongruent (Fat Person-Active: true; Fat Person-Unhealthy: false) responses in different blocks of trials. IRAP experiments have reported positive or neutral implicit attitudes (e.g., neutral attitudes toward fat people) in cases in which negative attitudes are normally found on explicit or other implicit measures. It was hypothesized that these results might reflect a positive framing bias (PFB) that occurs when participants complete the IRAP. Implicit attitudes toward categories with varying prior associations (nonwords, social systems, flowers and insects, thin and fat people) were measured. Three conditions (standard, positive framing, and negative framing) were used to measure whether framing influenced estimates of implicit attitudes. It was found that IRAP scores were influenced by how the task was framed to the participants, that the framing effect was modulated by the strength of prior stimulus associations, and that a default PFB led to an overestimation of positive implicit attitudes when measured by the IRAP. Overall, the findings question the validity of the IRAP as a tool for the measurement of absolute implicit attitudes. A new tool (Simple Implicit Procedure:SIP) for measuring absolute, not just relative, implicit attitudes is proposed. (PsycINFO Database Record","container-title":"Psychological Assessment","DOI":"10.1037/pas0000172","ISSN":"1939-134X","issue":"2","journalAbbreviation":"Psychol Assess","language":"eng","note":"PMID: 26075407","page":"158-170","source":"PubMed","title":"Measuring implicit attitudes: A positive framing bias flaw in the Implicit Relational Assessment Procedure (IRAP)","title-short":"Measuring implicit attitudes","volume":"28","author":[{"family":"O'Shea","given":"Brian"},{"family":"Watson","given":"Derrick G."},{"family":"Brown","given":"Gordon D. A."}],"issued":{"date-parts":[["2016",2]]}}}],"schema":"https://github.com/citation-style-language/schema/raw/master/csl-citation.json"} </w:instrText>
+        <w:instrText xml:space="preserve"> ADDIN ZOTERO_ITEM CSL_CITATION {"citationID":"3I0rnttR","properties":{"formattedCitation":"(Finn et al., 2018, 2018; O\\uc0\\u8217{}Shea et al., 2016)","plainCitation":"(Finn et al., 2018, 2018; O’Shea et al., 2016)","noteIndex":0},"citationItems":[{"id":11096,"uris":["http://zotero.org/users/1687755/items/KVU2FMQ5"],"uri":["http://zotero.org/users/1687755/items/KVU2FMQ5"],"itemData":{"id":11096,"type":"article-journal","abstract":"The Implicit Relational Assessment Procedure (IRAP) has been used as a measure of implicit cognition and has been used to analyze the dynamics of arbitrarily applicable relational responding. The current study uses the IRAP for the latter purpose. Specifically, the current research focuses on a pattern of responding observed in a previously published IRAP study that was difficult to explain using existing conceptual analyses. The pattern is referred to as the single-trial-type dominance effect because one of the IRAP trial types produces an effect that is significantly larger than that of the other three. Based on a post hoc explanation provided in a previously published article, the first experiment in the current series explored the impact of prior experimental experience on the single-trial-type dominance effect. The results indicated that the effect was larger for participants who reported high levels of experimental experience (M = 32.3 previous experiments) versus those who did not (M = 2.5 previous experiments). In the second experiment, participants were required to read out loud the stimuli presented on each trial and the response option they chose. The effect of experimental experience was absent, but the single-trial-type dominance effect remained. In the third experiment, a different set of stimuli than those used in the first two experiments was used in the IRAP, and a significant single-trial-type dominance effect was no longer observed. The results obtained from the three experiments led inductively to the development of a new model of the variables involved in producing IRAP effects—the differential arbitrarily applicable relational responding effects (DAARRE) model—which is presented in the General Discussion. (PsycINFO Database Record (c) 2018 APA, all rights reserved)","container-title":"The Psychological Record","DOI":"10.1007/s40732-017-0262-z","issue":"1","journalAbbreviation":"The Psychological Record","page":"11-25","title":"Exploring the single-trial-type-dominance-effect in the IRAP: Developing a differential arbitrarily applicable relational responding effects (DAARRE) model","volume":"68","author":[{"family":"Finn","given":"Martin"},{"family":"Barnes-Holmes","given":"Dermot"},{"family":"McEnteggart","given":"Ciara"}],"issued":{"date-parts":[["2018",3]]}}},{"id":11096,"uris":["http://zotero.org/users/1687755/items/KVU2FMQ5"],"uri":["http://zotero.org/users/1687755/items/KVU2FMQ5"],"itemData":{"id":11096,"type":"article-journal","abstract":"The Implicit Relational Assessment Procedure (IRAP) has been used as a measure of implicit cognition and has been used to analyze the dynamics of arbitrarily applicable relational responding. The current study uses the IRAP for the latter purpose. Specifically, the current research focuses on a pattern of responding observed in a previously published IRAP study that was difficult to explain using existing conceptual analyses. The pattern is referred to as the single-trial-type dominance effect because one of the IRAP trial types produces an effect that is significantly larger than that of the other three. Based on a post hoc explanation provided in a previously published article, the first experiment in the current series explored the impact of prior experimental experience on the single-trial-type dominance effect. The results indicated that the effect was larger for participants who reported high levels of experimental experience (M = 32.3 previous experiments) versus those who did not (M = 2.5 previous experiments). In the second experiment, participants were required to read out loud the stimuli presented on each trial and the response option they chose. The effect of experimental experience was absent, but the single-trial-type dominance effect remained. In the third experiment, a different set of stimuli than those used in the first two experiments was used in the IRAP, and a significant single-trial-type dominance effect was no longer observed. The results obtained from the three experiments led inductively to the development of a new model of the variables involved in producing IRAP effects—the differential arbitrarily applicable relational responding effects (DAARRE) model—which is presented in the General Discussion. (PsycINFO Database Record (c) 2018 APA, all rights reserved)","container-title":"The Psychological Record","DOI":"10.1007/s40732-017-0262-z","issue":"1","journalAbbreviation":"The Psychological Record","page":"11-25","title":"Exploring the single-trial-type-dominance-effect in the IRAP: Developing a differential arbitrarily applicable relational responding effects (DAARRE) model","volume":"68","author":[{"family":"Finn","given":"Martin"},{"family":"Barnes-Holmes","given":"Dermot"},{"family":"McEnteggart","given":"Ciara"}],"issued":{"date-parts":[["2018",3]]}}},{"id":2640,"uris":["http://zotero.org/users/1687755/items/2J3QG8MQ"],"uri":["http://zotero.org/users/1687755/items/2J3QG8MQ"],"itemData":{"id":2640,"type":"article-journal","abstract":"How can implicit attitudes best be measured? The Implicit Relational Assessment Procedure (IRAP), unlike the Implicit Association Test (IAT), claims to measure absolute, not just relative, implicit attitudes. In the IRAP, participants make congruent (Fat Person-Active: false; Fat Person-Unhealthy: true) or incongruent (Fat Person-Active: true; Fat Person-Unhealthy: false) responses in different blocks of trials. IRAP experiments have reported positive or neutral implicit attitudes (e.g., neutral attitudes toward fat people) in cases in which negative attitudes are normally found on explicit or other implicit measures. It was hypothesized that these results might reflect a positive framing bias (PFB) that occurs when participants complete the IRAP. Implicit attitudes toward categories with varying prior associations (nonwords, social systems, flowers and insects, thin and fat people) were measured. Three conditions (standard, positive framing, and negative framing) were used to measure whether framing influenced estimates of implicit attitudes. It was found that IRAP scores were influenced by how the task was framed to the participants, that the framing effect was modulated by the strength of prior stimulus associations, and that a default PFB led to an overestimation of positive implicit attitudes when measured by the IRAP. Overall, the findings question the validity of the IRAP as a tool for the measurement of absolute implicit attitudes. A new tool (Simple Implicit Procedure:SIP) for measuring absolute, not just relative, implicit attitudes is proposed. (PsycINFO Database Record","container-title":"Psychological Assessment","DOI":"10.1037/pas0000172","ISSN":"1939-134X","issue":"2","journalAbbreviation":"Psychol Assess","language":"eng","note":"PMID: 26075407","page":"158-170","source":"PubMed","title":"Measuring implicit attitudes: A positive framing bias flaw in the Implicit Relational Assessment Procedure (IRAP)","title-short":"Measuring implicit attitudes","volume":"28","author":[{"family":"O'Shea","given":"Brian"},{"family":"Watson","given":"Derrick G."},{"family":"Brown","given":"Gordon D. A."}],"issued":{"date-parts":[["2016",2]]}}}],"schema":"https://github.com/citation-style-language/schema/raw/master/csl-citation.json"} </w:instrText>
       </w:r>
       <w:r>
         <w:fldChar w:fldCharType="separate"/>
@@ -8607,10 +8709,33 @@
         <w:rPr>
           <w:rFonts w:cs="CMU Serif Roman"/>
         </w:rPr>
-        <w:t>(i.e., where behaviour within the IRAP represents the thing to be explained: the explanandum, although exceptions do exist: Finn et al., 2018, 2018; O’Shea et al., 2016)</w:t>
+        <w:t>(Finn et al., 2018, 2018; O’Shea et al., 2016)</w:t>
       </w:r>
       <w:r>
         <w:fldChar w:fldCharType="end"/>
+      </w:r>
+      <w:r>
+        <w:rPr>
+          <w:rFonts w:cs="CMU Serif Roman"/>
+        </w:rPr>
+        <w:t xml:space="preserve">(i.e., where behaviour within the IRAP represents the thing to be explained: the </w:t>
+      </w:r>
+      <w:r>
+        <w:rPr>
+          <w:rFonts w:cs="CMU Serif Roman"/>
+          <w:i/>
+          <w:iCs/>
+        </w:rPr>
+        <w:t>explanandum</w:t>
+      </w:r>
+      <w:r>
+        <w:rPr>
+          <w:rFonts w:cs="CMU Serif Roman"/>
+        </w:rPr>
+        <w:t>), although exceptions do exist</w:t>
+      </w:r>
+      <w:r>
+        <w:t xml:space="preserve"> </w:t>
       </w:r>
       <w:r>
         <w:t>. In the IRAP’s modal use-case, the presence of a generic pattern is likely to either represent a strong barrier to the task being useful to their goals. Or, more worryingly, the generic pattern may cause researchers to make invalid inferences, by misattributing the presence of IRAP effects to attitudes or learning histories when they are instead merely instances of the generic pattern. For example, Hussey</w:t>
@@ -8698,6 +8823,7 @@
           <w:noProof/>
           <w:color w:val="FF0000"/>
         </w:rPr>
+        <w:lastRenderedPageBreak/>
         <w:drawing>
           <wp:inline distT="0" distB="0" distL="0" distR="0" wp14:anchorId="7BC9BB4E" wp14:editId="2D8A4C50">
             <wp:extent cx="4533900" cy="3022600"/>
@@ -8784,7 +8910,16 @@
         <w:ind w:firstLine="0"/>
       </w:pPr>
       <w:r>
-        <w:t xml:space="preserve">point, even tacitly, will therefore produce false or invalid domain level inferences. Somewhat unfortunately, this concerns about the validity of conclusions when the zero point is treated as meaningful have been around as long as the IRAP itself </w:t>
+        <w:t xml:space="preserve">point, even tacitly, will therefore produce false or invalid domain level inferences. Somewhat unfortunately, this </w:t>
+      </w:r>
+      <w:r>
+        <w:t>c</w:t>
+      </w:r>
+      <w:r>
+        <w:t>oncern</w:t>
+      </w:r>
+      <w:r>
+        <w:t xml:space="preserve"> about the validity of conclusions when the zero point is treated as meaningful have been around as long as the IRAP itself </w:t>
       </w:r>
       <w:r>
         <w:fldChar w:fldCharType="begin"/>
@@ -8821,6 +8956,12 @@
         <w:t xml:space="preserve">discuss each </w:t>
       </w:r>
       <w:r>
+        <w:t>of</w:t>
+      </w:r>
+      <w:r>
+        <w:t xml:space="preserve"> </w:t>
+      </w:r>
+      <w:r>
         <w:t xml:space="preserve">the most common forms of analysis of IRAP </w:t>
       </w:r>
       <w:r>
@@ -9024,7 +9165,7 @@
         <w:t xml:space="preserve"> conclusions</w:t>
       </w:r>
       <w:r>
-        <w:t>, conclusions would be invalid</w:t>
+        <w:t>, would be invalid</w:t>
       </w:r>
       <w:r>
         <w:t xml:space="preserve"> because this particular IRAP effect</w:t>
@@ -9033,7 +9174,10 @@
         <w:t xml:space="preserve"> </w:t>
       </w:r>
       <w:r>
-        <w:t xml:space="preserve">would likely be generated regardless of what category stimuli were used. That is, our understanding of the generic pattern </w:t>
+        <w:t xml:space="preserve">would likely </w:t>
+      </w:r>
+      <w:r>
+        <w:t xml:space="preserve">be generated regardless of what category stimuli were used. That is, our understanding of the generic pattern </w:t>
       </w:r>
       <w:r>
         <w:t xml:space="preserve">implies </w:t>
@@ -9184,6 +9328,8 @@
       <w:r>
         <w:t xml:space="preserve"> scores between trial</w:t>
       </w:r>
+      <w:bookmarkStart w:id="10" w:name="_GoBack"/>
+      <w:bookmarkEnd w:id="10"/>
     </w:p>
     <w:p>
       <w:pPr>
@@ -9197,7 +9343,13 @@
         <w:t>Table 2.</w:t>
       </w:r>
       <w:r>
-        <w:t xml:space="preserve"> A description of the commonly-used methods of analysis for IRAP data, as well as the inferences which tend to be made on their basis. </w:t>
+        <w:t xml:space="preserve"> </w:t>
+      </w:r>
+      <w:r>
+        <w:t xml:space="preserve">A description of </w:t>
+      </w:r>
+      <w:r>
+        <w:t xml:space="preserve">commonly-used methods of analysis for IRAP data, as well as the inferences which tend to be made on their basis. </w:t>
       </w:r>
     </w:p>
     <w:p>
@@ -10668,19 +10820,20 @@
       <w:r>
         <w:t>ir intervention ‘served to reduce implicit negativity towards Black people’. Because this comparison involves scores on only a single trial-type, with no direct or tacit reliance on interpretation of the zero point, this domain level conclusion would not be invalidated by the existence of the generic pattern among IRAP effects. Similarly, a comparison made within-subjects on the same trial-type (e.g., pre-post intervention) would also remain valid.</w:t>
       </w:r>
-      <w:r>
-        <w:tab/>
-        <w:t xml:space="preserve">Although not illustrated in Figure 2, domain-level conclusions of the results of correlations among trial types and between trial types and external variables (e.g., self-report or behavioural tasks) are also unaffected by the existence of the generic trial type effect (see Table </w:t>
-      </w:r>
-      <w:r>
-        <w:t>2</w:t>
-      </w:r>
-      <w:r>
-        <w:t xml:space="preserve">). </w:t>
-      </w:r>
     </w:p>
     <w:p>
       <w:r>
+        <w:t xml:space="preserve">Although not illustrated in Figure 2, domain-level conclusions of the results of correlations among trial types and between trial types and external variables (e.g., self-report or behavioural tasks) are also unaffected by the existence of the generic trial type effect (see Table </w:t>
+      </w:r>
+      <w:r>
+        <w:t>2</w:t>
+      </w:r>
+      <w:r>
+        <w:t xml:space="preserve">). </w:t>
+      </w:r>
+    </w:p>
+    <w:p>
+      <w:r>
         <w:t xml:space="preserve">Given that we have argued that </w:t>
       </w:r>
       <w:r>
@@ -10694,6 +10847,12 @@
       </w:r>
       <w:r>
         <w:t xml:space="preserve">We readily admit that many articles we ourselves have written are likely to </w:t>
+      </w:r>
+      <w:r>
+        <w:t>contain</w:t>
+      </w:r>
+      <w:r>
+        <w:t xml:space="preserve"> </w:t>
       </w:r>
       <w:r>
         <w:t>invalid inferences</w:t>
@@ -10712,7 +10871,22 @@
     </w:p>
     <w:p>
       <w:r>
-        <w:t>Evidence from a large dataset of published and unpublished IRAP studies demonstrated that IRAP from very different domains – even those using non-words – demonstrate startlingly similar patterns of effect. This finding is in agreement with several recent papers in the literature that argue that there is a generic pattern among IRAP effects. However, due to its relatively large sample size, this study is the first to quantify the generic pattern more precisely, and to consider its implications for the validity of published and future IRAP studies.</w:t>
+        <w:t xml:space="preserve">Evidence from a large dataset of published and unpublished IRAP studies demonstrated that </w:t>
+      </w:r>
+      <w:r>
+        <w:t>IRAP</w:t>
+      </w:r>
+      <w:r>
+        <w:t>s</w:t>
+      </w:r>
+      <w:r>
+        <w:t xml:space="preserve"> </w:t>
+      </w:r>
+      <w:r>
+        <w:t>examining</w:t>
+      </w:r>
+      <w:r>
+        <w:t xml:space="preserve"> very different domains – even those using non-words – demonstrate startlingly similar patterns of effect. This finding is in agreement with several recent papers in the literature that argue that there is a generic pattern among IRAP effects. However, due to its relatively large sample size, this study is the first to quantify the generic pattern more precisely, and to consider its implications for the validity of published and future IRAP studies.</w:t>
       </w:r>
       <w:r>
         <w:t xml:space="preserve"> Multiple common analyses of IRAP data </w:t>
@@ -11229,14 +11403,14 @@
         <w:rPr>
           <w:rFonts w:cs="CMU Serif Roman"/>
         </w:rPr>
-        <w:t xml:space="preserve">Hughes, S., Barnes-Holmes, D., &amp; Vahey, N. A. (2012). Holding on to our functional roots when exploring </w:t>
+        <w:t xml:space="preserve">Hughes, S., Barnes-Holmes, D., &amp; Vahey, N. A. (2012). Holding on to our functional roots when </w:t>
       </w:r>
       <w:r>
         <w:rPr>
           <w:rFonts w:cs="CMU Serif Roman"/>
         </w:rPr>
         <w:lastRenderedPageBreak/>
-        <w:t xml:space="preserve">new intellectual islands: A voyage through implicit cognition research. </w:t>
+        <w:t xml:space="preserve">exploring new intellectual islands: A voyage through implicit cognition research. </w:t>
       </w:r>
       <w:r>
         <w:rPr>
@@ -11586,13 +11760,13 @@
         <w:rPr>
           <w:rFonts w:cs="CMU Serif Roman"/>
         </w:rPr>
-        <w:t xml:space="preserve">O’Shea, B., Watson, D. G., &amp; Brown, G. D. A. (2016). Measuring implicit attitudes: A positive framing bias flaw in the Implicit Relational Assessment </w:t>
-      </w:r>
-      <w:r>
-        <w:rPr>
-          <w:rFonts w:cs="CMU Serif Roman"/>
-        </w:rPr>
-        <w:t xml:space="preserve">Procedure (IRAP). </w:t>
+        <w:t xml:space="preserve">O’Shea, B., Watson, D. G., &amp; Brown, G. D. A. (2016). Measuring implicit attitudes: A positive framing bias flaw in the Implicit Relational </w:t>
+      </w:r>
+      <w:r>
+        <w:rPr>
+          <w:rFonts w:cs="CMU Serif Roman"/>
+        </w:rPr>
+        <w:t xml:space="preserve">Assessment Procedure (IRAP). </w:t>
       </w:r>
       <w:r>
         <w:rPr>
@@ -11939,6 +12113,48 @@
           <w:rFonts w:cs="CMU Serif Roman"/>
         </w:rPr>
         <w:t>, 59–65. https://doi.org/10.1016/j.jbtep.2015.01.004</w:t>
+      </w:r>
+    </w:p>
+    <w:p>
+      <w:pPr>
+        <w:pStyle w:val="Bibliography"/>
+        <w:rPr>
+          <w:rFonts w:cs="CMU Serif Roman"/>
+        </w:rPr>
+      </w:pPr>
+      <w:r>
+        <w:rPr>
+          <w:rFonts w:cs="CMU Serif Roman"/>
+        </w:rPr>
+        <w:t xml:space="preserve">Whelan, R. (2008). Effective analysis of reaction time data. </w:t>
+      </w:r>
+      <w:r>
+        <w:rPr>
+          <w:rFonts w:cs="CMU Serif Roman"/>
+          <w:i/>
+          <w:iCs/>
+        </w:rPr>
+        <w:t>The Psychological Record</w:t>
+      </w:r>
+      <w:r>
+        <w:rPr>
+          <w:rFonts w:cs="CMU Serif Roman"/>
+        </w:rPr>
+        <w:t xml:space="preserve">, </w:t>
+      </w:r>
+      <w:r>
+        <w:rPr>
+          <w:rFonts w:cs="CMU Serif Roman"/>
+          <w:i/>
+          <w:iCs/>
+        </w:rPr>
+        <w:t>58</w:t>
+      </w:r>
+      <w:r>
+        <w:rPr>
+          <w:rFonts w:cs="CMU Serif Roman"/>
+        </w:rPr>
+        <w:t>(3), 475–482.</w:t>
       </w:r>
     </w:p>
     <w:p>
@@ -11952,40 +12168,6 @@
           <w:docGrid w:linePitch="360"/>
         </w:sectPr>
       </w:pPr>
-      <w:r>
-        <w:rPr>
-          <w:rFonts w:cs="CMU Serif Roman"/>
-        </w:rPr>
-        <w:t xml:space="preserve">Whelan, R. (2008). Effective analysis of reaction time data. </w:t>
-      </w:r>
-      <w:r>
-        <w:rPr>
-          <w:rFonts w:cs="CMU Serif Roman"/>
-          <w:i/>
-          <w:iCs/>
-        </w:rPr>
-        <w:t>The Psychological Record</w:t>
-      </w:r>
-      <w:r>
-        <w:rPr>
-          <w:rFonts w:cs="CMU Serif Roman"/>
-        </w:rPr>
-        <w:t xml:space="preserve">, </w:t>
-      </w:r>
-      <w:r>
-        <w:rPr>
-          <w:rFonts w:cs="CMU Serif Roman"/>
-          <w:i/>
-          <w:iCs/>
-        </w:rPr>
-        <w:t>58</w:t>
-      </w:r>
-      <w:r>
-        <w:rPr>
-          <w:rFonts w:cs="CMU Serif Roman"/>
-        </w:rPr>
-        <w:t>(3), 475–482.</w:t>
-      </w:r>
       <w:r>
         <w:fldChar w:fldCharType="end"/>
       </w:r>
@@ -12021,6 +12203,12 @@
     </w:sectPr>
   </w:body>
 </w:document>
+</file>
+
+<file path=word/commentsExtensible.xml><?xml version="1.0" encoding="utf-8"?>
+<w16cex:commentsExtensible xmlns:wpc="http://schemas.microsoft.com/office/word/2010/wordprocessingCanvas" xmlns:cx="http://schemas.microsoft.com/office/drawing/2014/chartex" xmlns:cx1="http://schemas.microsoft.com/office/drawing/2015/9/8/chartex" xmlns:cx2="http://schemas.microsoft.com/office/drawing/2015/10/21/chartex" xmlns:cx3="http://schemas.microsoft.com/office/drawing/2016/5/9/chartex" xmlns:cx4="http://schemas.microsoft.com/office/drawing/2016/5/10/chartex" xmlns:cx5="http://schemas.microsoft.com/office/drawing/2016/5/11/chartex" xmlns:cx6="http://schemas.microsoft.com/office/drawing/2016/5/12/chartex" xmlns:cx7="http://schemas.microsoft.com/office/drawing/2016/5/13/chartex" xmlns:cx8="http://schemas.microsoft.com/office/drawing/2016/5/14/chartex" xmlns:mc="http://schemas.openxmlformats.org/markup-compatibility/2006" xmlns:aink="http://schemas.microsoft.com/office/drawing/2016/ink" xmlns:am3d="http://schemas.microsoft.com/office/drawing/2017/model3d" xmlns:o="urn:schemas-microsoft-com:office:office" xmlns:r="http://schemas.openxmlformats.org/officeDocument/2006/relationships" xmlns:m="http://schemas.openxmlformats.org/officeDocument/2006/math" xmlns:v="urn:schemas-microsoft-com:vml" xmlns:wp14="http://schemas.microsoft.com/office/word/2010/wordprocessingDrawing" xmlns:wp="http://schemas.openxmlformats.org/drawingml/2006/wordprocessingDrawing" xmlns:w10="urn:schemas-microsoft-com:office:word" xmlns:w="http://schemas.openxmlformats.org/wordprocessingml/2006/main" xmlns:w14="http://schemas.microsoft.com/office/word/2010/wordml" xmlns:w15="http://schemas.microsoft.com/office/word/2012/wordml" xmlns:w16cex="http://schemas.microsoft.com/office/word/2018/wordml/cex" xmlns:w16cid="http://schemas.microsoft.com/office/word/2016/wordml/cid" xmlns:w16="http://schemas.microsoft.com/office/word/2018/wordml" xmlns:w16se="http://schemas.microsoft.com/office/word/2015/wordml/symex" xmlns:wpg="http://schemas.microsoft.com/office/word/2010/wordprocessingGroup" xmlns:wpi="http://schemas.microsoft.com/office/word/2010/wordprocessingInk" xmlns:wne="http://schemas.microsoft.com/office/word/2006/wordml" xmlns:wps="http://schemas.microsoft.com/office/word/2010/wordprocessingShape" mc:Ignorable="w14 w15 w16se w16cid w16 w16cex wp14">
+  <w16cex:commentExtensible w16cex:durableId="2291BA21" w16cex:dateUtc="2020-06-15T14:13:00Z"/>
+</w16cex:commentsExtensible>
 </file>
 
 <file path=word/endnotes.xml><?xml version="1.0" encoding="utf-8"?>
@@ -14847,6 +15035,23 @@
     <w:unhideWhenUsed/>
     <w:rsid w:val="00456A71"/>
   </w:style>
+  <w:style w:type="paragraph" w:styleId="Revision">
+    <w:name w:val="Revision"/>
+    <w:hidden/>
+    <w:uiPriority w:val="99"/>
+    <w:semiHidden/>
+    <w:rsid w:val="00ED69B9"/>
+    <w:pPr>
+      <w:spacing w:line="240" w:lineRule="auto"/>
+      <w:ind w:firstLine="0"/>
+    </w:pPr>
+    <w:rPr>
+      <w:rFonts w:ascii="CMU Serif Roman" w:hAnsi="CMU Serif Roman"/>
+      <w:kern w:val="24"/>
+      <w:sz w:val="18"/>
+      <w:szCs w:val="18"/>
+    </w:rPr>
+  </w:style>
 </w:styles>
 </file>
 
@@ -15135,7 +15340,7 @@
 </file>
 
 <file path=customXml/itemProps3.xml><?xml version="1.0" encoding="utf-8"?>
-<ds:datastoreItem xmlns:ds="http://schemas.openxmlformats.org/officeDocument/2006/customXml" ds:itemID="{5F9CC4AF-B86E-9E47-88B3-7AF1032D1022}">
+<ds:datastoreItem xmlns:ds="http://schemas.openxmlformats.org/officeDocument/2006/customXml" ds:itemID="{A36CA15F-7233-6846-8753-305152CD9A85}">
   <ds:schemaRefs>
     <ds:schemaRef ds:uri="http://schemas.openxmlformats.org/officeDocument/2006/bibliography"/>
   </ds:schemaRefs>

</xml_diff>

<commit_message>
preprint updated, brief report created and submitted
</commit_message>
<xml_diff>
--- a/manuscript/preprint/Hussey & Drake - 2020 - The IRAP is not very sensitive to the attitudes and learning histories it seeks to assess.docx
+++ b/manuscript/preprint/Hussey & Drake - 2020 - The IRAP is not very sensitive to the attitudes and learning histories it seeks to assess.docx
@@ -97,46 +97,16 @@
         <w:pStyle w:val="abstract"/>
       </w:pPr>
       <w:r>
-        <w:t>Several recent articles have reached the same conclusion that effects on the Implicit Relational Assessment Procedure (IRAP) are biased in some way or demonstrate generic patterns of effect regardless of what domain is being assessed. Multiple accounts have been advanced to explain why this might be the case. However, no work has sought to either (a) precisely estimate this generic effect or (b) consider its implications for the validity of conclusions in published and future research. This study pooled published and unpublished (file-drawer) studies</w:t>
-      </w:r>
-      <w:r>
-        <w:t xml:space="preserve"> </w:t>
-      </w:r>
-      <w:r>
-        <w:t xml:space="preserve">using IRAPs capturing implicit </w:t>
-      </w:r>
-      <w:r>
-        <w:t>evaluations</w:t>
-      </w:r>
-      <w:r>
-        <w:t xml:space="preserve"> </w:t>
-      </w:r>
-      <w:r>
-        <w:t xml:space="preserve">in multiple </w:t>
-      </w:r>
-      <w:r>
-        <w:t xml:space="preserve">domains </w:t>
-      </w:r>
-      <w:r>
-        <w:t xml:space="preserve">to obtain a large sample size (N = </w:t>
-      </w:r>
-      <w:r>
-        <w:t>753</w:t>
-      </w:r>
-      <w:r>
-        <w:t xml:space="preserve">). Results demonstrated a specific generic pattern among IRAP effects that was common across domains. The majority of variance in IRAP effects is attributable to the generic pattern rather than </w:t>
-      </w:r>
-      <w:r>
-        <w:t>the domain being assessed. The IRAP is therefore relatively insensitive to the attitudes or learning histories that it is intended to assess. The existence of the generic pattern may also undermine the validity of many conclusion</w:t>
-      </w:r>
-      <w:r>
-        <w:t>s</w:t>
-      </w:r>
-      <w:r>
-        <w:t xml:space="preserve"> made in the published IRAP literature</w:t>
-      </w:r>
-      <w:r>
-        <w:t>.</w:t>
+        <w:t>Several recent articles have reached the same conclusion that effects on the Implicit Relational Assessment Procedure (IRAP) are biased in some way or demonstrate generic patterns of effect regardless of what domain is being assessed. Multiple accounts have been advanced to explain why this might be the case. However, no work has sought to either (a) precisely estimate this generic effect or (b) consider its implications for the validity of conclusions in published and future research. This study used a large open dataset (</w:t>
+      </w:r>
+      <w:r>
+        <w:rPr>
+          <w:i/>
+        </w:rPr>
+        <w:t>N</w:t>
+      </w:r>
+      <w:r>
+        <w:t xml:space="preserve"> = 753) of IRAPs capturing implicit evaluations in multiple domains. Results demonstrated a specific generic pattern among IRAP effects that was common across domains. The majority of variance in IRAP effects is attributable to the generic pattern rather than the domain being assessed. The IRAP is therefore relatively insensitive to the attitudes or learning histories that it is intended to assess. The existence of the generic pattern may also undermine the validity of many conclusions made in the published IRAP literature. </w:t>
       </w:r>
     </w:p>
     <w:p>
@@ -281,10 +251,7 @@
         <w:t xml:space="preserve"> </w:t>
       </w:r>
       <w:r>
-        <w:t xml:space="preserve">the </w:t>
-      </w:r>
-      <w:r>
-        <w:t xml:space="preserve">participant would be expected to hold neutral or negative attitudes towards that category </w:t>
+        <w:t xml:space="preserve">the participant would be expected to hold neutral or negative attitudes towards that category </w:t>
       </w:r>
       <w:r>
         <w:fldChar w:fldCharType="begin"/>
@@ -299,7 +266,13 @@
         <w:rPr>
           <w:rFonts w:cs="CMU Serif Roman"/>
         </w:rPr>
-        <w:t>(O’Shea et al., 2016)</w:t>
+        <w:t xml:space="preserve">(O’Shea et al., </w:t>
+      </w:r>
+      <w:r>
+        <w:rPr>
+          <w:rFonts w:cs="CMU Serif Roman"/>
+        </w:rPr>
+        <w:t>2016)</w:t>
       </w:r>
       <w:r>
         <w:fldChar w:fldCharType="end"/>
@@ -369,26 +342,29 @@
     </w:p>
     <w:p>
       <w:r>
+        <w:t xml:space="preserve">Subsequent research has agreed with the idea that IRAP effects are influenced by factors other than category-attribute relations but has provided alternative explanations of why this phenomenon occurs. Finn et al. </w:t>
+      </w:r>
+      <w:r>
+        <w:fldChar w:fldCharType="begin"/>
+      </w:r>
+      <w:r>
+        <w:instrText xml:space="preserve"> ADDIN ZOTERO_ITEM CSL_CITATION {"citationID":"9zH2tjnJ","properties":{"formattedCitation":"(2016)","plainCitation":"(2016)","noteIndex":0},"citationItems":[{"id":11146,"uris":["http://zotero.org/users/1687755/items/CMHMBLM9"],"uri":["http://zotero.org/users/1687755/items/CMHMBLM9"],"itemData":{"id":11146,"type":"article-journal","abstract":"The Implicit Relational Assessment Procedure (IRAP) is increasingly used in applied and clinical settings, and yet many of the procedural variables of the measure have not been subjected to a systematic analysis. One such variable is the type of rules that are employed when instructing the IRAP and the effect this might have on participants’ performances. In the current article, three experiments were used to assess the impact of three different types of rules or instructions on IRAP performance. The instructions varied in the degree to which they specified parts of the relational network being assessed by the IRAP. The findings showed that the type of rule presented to participants during an IRAP can have a dramatic effect on the strength and direction of the trial-type effects that are produced by the measure. Furthermore, the type of instructions employed appear to interact with the order in which the IRAP blocks are presented (history-consistent versus history-inconsistent). The findings indicate that the behavioural dynamics that occur when participants complete an IRAP require extensive and systematic experimental and conceptual analyses, and this work will likely have an important bearing on research seeking to investigate the predictive validity of the IRAP in applied research settings. (PsycINFO Database Record (c) 2016 APA, all rights reserved)","archive_location":"2016-19908-012","container-title":"The Psychological Record","DOI":"10.1007/s40732-016-0173-4","ISSN":"0033-2933","issue":"2","journalAbbreviation":"The Psychological Record","page":"309-321","source":"EBSCOhost","title":"Exploring the behavioral dynamics of the implicit relational assessment procedure: The impact of three types of introductory rules","volume":"66","author":[{"family":"Finn","given":"Martin"},{"family":"Barnes-Holmes","given":"Dermot"},{"family":"Hussey","given":"Ian"},{"family":"Graddy","given":"Joseph"}],"issued":{"date-parts":[["2016",6]]}},"suppress-author":true}],"schema":"https://github.com/citation-style-language/schema/raw/master/csl-citation.json"} </w:instrText>
+      </w:r>
+      <w:r>
+        <w:fldChar w:fldCharType="separate"/>
+      </w:r>
+      <w:r>
+        <w:t>(2016)</w:t>
+      </w:r>
+      <w:r>
+        <w:fldChar w:fldCharType="end"/>
+      </w:r>
+      <w:r>
+        <w:t xml:space="preserve"> employed an IRAP which involved </w:t>
+      </w:r>
+      <w:r>
         <w:lastRenderedPageBreak/>
-        <w:t xml:space="preserve">Subsequent research has agreed with the idea that IRAP effects are influenced by factors other than category-attribute relations but has provided alternative explanations of why this phenomenon occurs. Finn et al. </w:t>
-      </w:r>
-      <w:r>
-        <w:fldChar w:fldCharType="begin"/>
-      </w:r>
-      <w:r>
-        <w:instrText xml:space="preserve"> ADDIN ZOTERO_ITEM CSL_CITATION {"citationID":"9zH2tjnJ","properties":{"formattedCitation":"(2016)","plainCitation":"(2016)","noteIndex":0},"citationItems":[{"id":11146,"uris":["http://zotero.org/users/1687755/items/CMHMBLM9"],"uri":["http://zotero.org/users/1687755/items/CMHMBLM9"],"itemData":{"id":11146,"type":"article-journal","abstract":"The Implicit Relational Assessment Procedure (IRAP) is increasingly used in applied and clinical settings, and yet many of the procedural variables of the measure have not been subjected to a systematic analysis. One such variable is the type of rules that are employed when instructing the IRAP and the effect this might have on participants’ performances. In the current article, three experiments were used to assess the impact of three different types of rules or instructions on IRAP performance. The instructions varied in the degree to which they specified parts of the relational network being assessed by the IRAP. The findings showed that the type of rule presented to participants during an IRAP can have a dramatic effect on the strength and direction of the trial-type effects that are produced by the measure. Furthermore, the type of instructions employed appear to interact with the order in which the IRAP blocks are presented (history-consistent versus history-inconsistent). The findings indicate that the behavioural dynamics that occur when participants complete an IRAP require extensive and systematic experimental and conceptual analyses, and this work will likely have an important bearing on research seeking to investigate the predictive validity of the IRAP in applied research settings. (PsycINFO Database Record (c) 2016 APA, all rights reserved)","archive_location":"2016-19908-012","container-title":"The Psychological Record","DOI":"10.1007/s40732-016-0173-4","ISSN":"0033-2933","issue":"2","journalAbbreviation":"The Psychological Record","page":"309-321","source":"EBSCOhost","title":"Exploring the behavioral dynamics of the implicit relational assessment procedure: The impact of three types of introductory rules","volume":"66","author":[{"family":"Finn","given":"Martin"},{"family":"Barnes-Holmes","given":"Dermot"},{"family":"Hussey","given":"Ian"},{"family":"Graddy","given":"Joseph"}],"issued":{"date-parts":[["2016",6]]}},"suppress-author":true}],"schema":"https://github.com/citation-style-language/schema/raw/master/csl-citation.json"} </w:instrText>
-      </w:r>
-      <w:r>
-        <w:fldChar w:fldCharType="separate"/>
-      </w:r>
-      <w:r>
-        <w:t>(2016)</w:t>
-      </w:r>
-      <w:r>
-        <w:fldChar w:fldCharType="end"/>
-      </w:r>
-      <w:r>
-        <w:t xml:space="preserve"> employed an IRAP which involved relating non-evaluative stimuli (i.e., colors and shapes). Despite including no evaluative stimuli, a comparable bias was demonstrated, whereby effects on some trial types were larger than others. This would seem to suggest that O’Shea et al.’s </w:t>
+        <w:t xml:space="preserve">relating non-evaluative stimuli (i.e., colors and shapes). Despite including no evaluative stimuli, a comparable bias was demonstrated, whereby effects on some trial types were larger than others. This would seem to suggest that O’Shea et al.’s </w:t>
       </w:r>
       <w:r>
         <w:fldChar w:fldCharType="begin"/>
@@ -706,7 +682,10 @@
         <w:fldChar w:fldCharType="end"/>
       </w:r>
       <w:r>
-        <w:t>. The current study therefore employs secondary analysis of existing data, with sample size being determined by data availability. Inclusion criteria were as follows: (1) The study must have included at least one standard IRAP (i.e., not variants such as the MT-IRAP or Training IRAP); (2) The IRAP must employ single-word, valenced attribute category stimuli (e.g., positive vs. negative). This did not include other more specific categorizations (e.g., masculine/feminine) or more elaborate propositions (e.g., ‘I can approach’ vs. ‘I cannot tolerate it’). This served to limit the differences between IRAPs to the domain being evaluated while keeping other aspects of the procedure relatively consistent; (3) The IRAP must have used ‘True’ and ‘False’ as response options within the procedure; (4) When a study employed multiple IRAPs within participants, only the first IRAP that each participant completed was included. Data from 12 IRAPs across 10 domains and a total of 753 participants met inclusion criteria. See Figure 2 for a list of all domains.</w:t>
+        <w:t xml:space="preserve">. The current study therefore employs secondary analysis of existing data, with sample size </w:t>
+      </w:r>
+      <w:r>
+        <w:t>being determined by data availability. Inclusion criteria were as follows: (1) The study must have included at least one standard IRAP (i.e., not variants such as the MT-IRAP or Training IRAP); (2) The IRAP must employ single-word, valenced attribute category stimuli (e.g., positive vs. negative). This did not include other more specific categorizations (e.g., masculine/feminine) or more elaborate propositions (e.g., ‘I can approach’ vs. ‘I cannot tolerate it’). This served to limit the differences between IRAPs to the domain being evaluated while keeping other aspects of the procedure relatively consistent; (3) The IRAP must have used ‘True’ and ‘False’ as response options within the procedure; (4) When a study employed multiple IRAPs within participants, only the first IRAP that each participant completed was included. Data from 12 IRAPs across 10 domains and a total of 753 participants met inclusion criteria. See Figure 2 for a list of all domains.</w:t>
       </w:r>
     </w:p>
     <w:p>
@@ -853,11 +832,11 @@
         <w:fldChar w:fldCharType="end"/>
       </w:r>
       <w:r>
-        <w:t xml:space="preserve">. On each block of trials, participants are presented with </w:t>
+        <w:t xml:space="preserve">. On each block of trials, participants are presented with images or words at the top of the screen and in the middle of the screen. Response options are presented on the bottom left and bottom right sides of the screen and are mapped to the left and right response keys. In order to progress to the next trial, the correct response must </w:t>
       </w:r>
       <w:r>
         <w:lastRenderedPageBreak/>
-        <w:t xml:space="preserve">images or words at the top of the screen and in the middle of the screen. Response options are presented on the bottom left and bottom right sides of the screen and are mapped to the left and right response keys. In order to progress to the next trial, the correct response must be given. Incorrect responses result in a red X being presented on screen. The correct responses alternated between blocks. For example, an IRAP study examining racial attitudes might include “White people” and “Black people” as category stimuli and positive and negative words as attribute stimuli. In this example, a participant must respond to “White people” and “Dangerous” with “True” on one block and “False” on the other block. Participants initially complete pairs of these blocks during a practice phase of the task; once responding meet predetermined criteria for a both of a pair of practice blocks (typically a median reaction time &lt; 2000 ms and a percentage accuracy &gt; 80%), participants proceed to the test block (typically three pairs). Only data from the test blocks is used in the analyses </w:t>
+        <w:t xml:space="preserve">be given. Incorrect responses result in a red X being presented on screen. The correct responses alternated between blocks. For example, an IRAP study examining racial attitudes might include “White people” and “Black people” as category stimuli and positive and negative words as attribute stimuli. In this example, a participant must respond to “White people” and “Dangerous” with “True” on one block and “False” on the other block. Participants initially complete pairs of these blocks during a practice phase of the task; once responding meet predetermined criteria for a both of a pair of practice blocks (typically a median reaction time &lt; 2000 ms and a percentage accuracy &gt; 80%), participants proceed to the test block (typically three pairs). Only data from the test blocks is used in the analyses </w:t>
       </w:r>
       <w:r>
         <w:fldChar w:fldCharType="begin"/>
@@ -1024,7 +1003,10 @@
     </w:p>
     <w:p>
       <w:r>
-        <w:t>We hypothesized that if the IRAP is relatively sensitive to the domain being assessed, a greater proportion of variance should be attributable to the main effect for IRAP stimuli domain and/or the interaction between domain and trial type. However, if IRAP effects are mostly driven by the generic pattern, then the main effect for trial type effect would be larger. This would imply that the IRAP is relatively insensitive to the stimulus domain being assessed.</w:t>
+        <w:t xml:space="preserve">We hypothesized that if the IRAP is relatively sensitive to the domain being assessed, a greater proportion of variance should be attributable to the main effect for IRAP stimuli domain and/or the interaction between domain and trial type. However, if IRAP effects are mostly driven by the generic pattern, </w:t>
+      </w:r>
+      <w:r>
+        <w:t>then the main effect for trial type effect would be larger. This would imply that the IRAP is relatively insensitive to the stimulus domain being assessed.</w:t>
       </w:r>
     </w:p>
     <w:p>
@@ -1688,26 +1670,23 @@
         </m:sSubSup>
       </m:oMath>
       <w:r>
-        <w:t xml:space="preserve"> = 0.01, </w:t>
-      </w:r>
-      <w:r>
+        <w:t xml:space="preserve"> = 0.01, 90% CI = 0.028, 90% CI [0.021, 0.036]). Results are illustrated in Figure 1. Results therefore supported the conclusion that variation in the IRAP effects are mostly attributable to a generic pattern among the IRAP trial types that is demonstrated in all domains. IRAP effects are therefore relatively insensitive to the attitude domain being assessed. </w:t>
+      </w:r>
+    </w:p>
+    <w:p>
+      <w:pPr>
+        <w:ind w:firstLine="0"/>
+      </w:pPr>
+    </w:p>
+    <w:p>
+      <w:pPr>
+        <w:ind w:firstLine="0"/>
+      </w:pPr>
+      <w:r>
+        <w:rPr>
+          <w:noProof/>
+        </w:rPr>
         <w:lastRenderedPageBreak/>
-        <w:t xml:space="preserve">90% CI = 0.028, 90% CI [0.021, 0.036]). Results are illustrated in Figure 1. Results therefore supported the conclusion that variation in the IRAP effects are mostly attributable to a generic pattern among the IRAP trial types that is demonstrated in all domains. IRAP effects are therefore relatively insensitive to the attitude domain being assessed. </w:t>
-      </w:r>
-    </w:p>
-    <w:p>
-      <w:pPr>
-        <w:ind w:firstLine="0"/>
-      </w:pPr>
-    </w:p>
-    <w:p>
-      <w:pPr>
-        <w:ind w:firstLine="0"/>
-      </w:pPr>
-      <w:r>
-        <w:rPr>
-          <w:noProof/>
-        </w:rPr>
         <w:drawing>
           <wp:inline distT="0" distB="0" distL="0" distR="0" wp14:anchorId="5D680D1F" wp14:editId="0BA825C9">
             <wp:extent cx="2753568" cy="3097764"/>
@@ -1902,13 +1881,62 @@
         <w:t>N</w:t>
       </w:r>
       <w:r>
-        <w:t xml:space="preserve"> = 19), no meaningful quantitative analyses could be conducted to compare </w:t>
-      </w:r>
-      <w:r>
-        <w:t xml:space="preserve">known words (i.e., all data from the attitude domains analyzed previously) and non-word stimuli. </w:t>
-      </w:r>
-    </w:p>
-    <w:p/>
+        <w:t xml:space="preserve"> = 19), no meaningful quantitative analyses could be conducted to compare known words (i.e., all data from the attitude domains analyzed previously) and non-word stimuli. </w:t>
+      </w:r>
+    </w:p>
+    <w:p>
+      <w:r>
+        <w:t xml:space="preserve">In order to facilitate the understanding of this generic pattern, the Category 2 trial types were inverted following standard guidelines for the interpretation of IRAP effects </w:t>
+      </w:r>
+      <w:r>
+        <w:fldChar w:fldCharType="begin"/>
+      </w:r>
+      <w:r>
+        <w:instrText xml:space="preserve"> ADDIN ZOTERO_ITEM CSL_CITATION {"citationID":"Sp1k32lV","properties":{"formattedCitation":"(Hussey, Thompson, et al., 2015)","plainCitation":"(Hussey, Thompson, et al., 2015)","noteIndex":0},"citationItems":[{"id":2644,"uris":["http://zotero.org/users/1687755/items/QDNB6VD9"],"uri":["http://zotero.org/users/1687755/items/QDNB6VD9"],"itemData":{"id":2644,"type":"article-journal","abstract":"This Professional Interest Brief seeks to provide a clear guide to interpreting data generated by Implicit Relational Assessment Procedure (IRAP). The interpretation of IRAP data is not immediately intuitive and yet has received little explicit attention in the published literature. As such, it is hoped that this guide will help clarify this matter, particularly for those new to using the IRAP or intending to use the measure in the future. In doing so, we hope to make the measure more accessible and facilitate continued use of the methodology and its contribution to the contemporary Relational Frame Theory (RFT) literature.","container-title":"Journal of Contextual Behavioral Science","DOI":"10.1016/j.jcbs.2015.05.001","ISSN":"2212-1447","issue":"3","journalAbbreviation":"Journal of Contextual Behavioral Science","page":"157-162","source":"ScienceDirect","title":"Interpreting and inverting with less cursing: A guide to interpreting IRAP data","title-short":"Interpreting and inverting with less cursing","volume":"4","author":[{"family":"Hussey","given":"Ian"},{"family":"Thompson","given":"Miles"},{"family":"McEnteggart","given":"Ciara"},{"family":"Barnes-Holmes","given":"Dermot"},{"family":"Barnes-Holmes","given":"Yvonne"}],"issued":{"date-parts":[["2015",7]]}}}],"schema":"https://github.com/citation-style-language/schema/raw/master/csl-citation.json"} </w:instrText>
+      </w:r>
+      <w:r>
+        <w:fldChar w:fldCharType="separate"/>
+      </w:r>
+      <w:r>
+        <w:t>(Hussey, Thompson, et al., 2015)</w:t>
+      </w:r>
+      <w:r>
+        <w:fldChar w:fldCharType="end"/>
+      </w:r>
+      <w:r>
+        <w:t xml:space="preserve">. This provided a common interpretation across trial types: positive </w:t>
+      </w:r>
+      <w:r>
+        <w:rPr>
+          <w:i/>
+        </w:rPr>
+        <w:t>D</w:t>
+      </w:r>
+      <w:r>
+        <w:t xml:space="preserve"> scores represent more </w:t>
+      </w:r>
+      <w:r>
+        <w:t xml:space="preserve">positive evaluations and negative </w:t>
+      </w:r>
+      <w:r>
+        <w:rPr>
+          <w:i/>
+        </w:rPr>
+        <w:t>D</w:t>
+      </w:r>
+      <w:r>
+        <w:t xml:space="preserve"> scores represent more negative evaluations (i.e., quicker responding to positive attribute stimuli with ‘True’, or negative attribute stimuli with ‘False’). These inverted </w:t>
+      </w:r>
+      <w:r>
+        <w:rPr>
+          <w:i/>
+        </w:rPr>
+        <w:t>D</w:t>
+      </w:r>
+      <w:r>
+        <w:t xml:space="preserve"> scores are illustrated in Figure 3. The generic pattern therefore implies that, regardless of what attitude domains served as Category 1 and Category 2, participants evaluative Category 1 more positively than Category 2, and affirm positively more than they reject negativity. As can be seen from the estimated means, the ordinal ranking among the trial types is Category 1 – Positive &gt; Category 1 – Negative &gt; Category 2 – Positive &gt; Category 2 – Negative.</w:t>
+      </w:r>
+    </w:p>
     <w:p>
       <w:pPr>
         <w:ind w:firstLine="0"/>
@@ -1984,61 +2012,15 @@
     </w:p>
     <w:p>
       <w:pPr>
+        <w:pStyle w:val="figuretitles"/>
+      </w:pPr>
+    </w:p>
+    <w:p>
+      <w:pPr>
         <w:ind w:firstLine="0"/>
       </w:pPr>
     </w:p>
     <w:p>
-      <w:r>
-        <w:t xml:space="preserve">In order to facilitate the understanding of this generic pattern, the Category 2 trial types were inverted following standard guidelines for the interpretation of IRAP effects </w:t>
-      </w:r>
-      <w:r>
-        <w:fldChar w:fldCharType="begin"/>
-      </w:r>
-      <w:r>
-        <w:instrText xml:space="preserve"> ADDIN ZOTERO_ITEM CSL_CITATION {"citationID":"Sp1k32lV","properties":{"formattedCitation":"(Hussey, Thompson, et al., 2015)","plainCitation":"(Hussey, Thompson, et al., 2015)","noteIndex":0},"citationItems":[{"id":2644,"uris":["http://zotero.org/users/1687755/items/QDNB6VD9"],"uri":["http://zotero.org/users/1687755/items/QDNB6VD9"],"itemData":{"id":2644,"type":"article-journal","abstract":"This Professional Interest Brief seeks to provide a clear guide to interpreting data generated by Implicit Relational Assessment Procedure (IRAP). The interpretation of IRAP data is not immediately intuitive and yet has received little explicit attention in the published literature. As such, it is hoped that this guide will help clarify this matter, particularly for those new to using the IRAP or intending to use the measure in the future. In doing so, we hope to make the measure more accessible and facilitate continued use of the methodology and its contribution to the contemporary Relational Frame Theory (RFT) literature.","container-title":"Journal of Contextual Behavioral Science","DOI":"10.1016/j.jcbs.2015.05.001","ISSN":"2212-1447","issue":"3","journalAbbreviation":"Journal of Contextual Behavioral Science","page":"157-162","source":"ScienceDirect","title":"Interpreting and inverting with less cursing: A guide to interpreting IRAP data","title-short":"Interpreting and inverting with less cursing","volume":"4","author":[{"family":"Hussey","given":"Ian"},{"family":"Thompson","given":"Miles"},{"family":"McEnteggart","given":"Ciara"},{"family":"Barnes-Holmes","given":"Dermot"},{"family":"Barnes-Holmes","given":"Yvonne"}],"issued":{"date-parts":[["2015",7]]}}}],"schema":"https://github.com/citation-style-language/schema/raw/master/csl-citation.json"} </w:instrText>
-      </w:r>
-      <w:r>
-        <w:fldChar w:fldCharType="separate"/>
-      </w:r>
-      <w:r>
-        <w:t>(Hussey, Thompson, et al., 2015)</w:t>
-      </w:r>
-      <w:r>
-        <w:fldChar w:fldCharType="end"/>
-      </w:r>
-      <w:r>
-        <w:t xml:space="preserve">. This provided a common interpretation across trial types: positive </w:t>
-      </w:r>
-      <w:r>
-        <w:rPr>
-          <w:i/>
-        </w:rPr>
-        <w:t>D</w:t>
-      </w:r>
-      <w:r>
-        <w:t xml:space="preserve"> scores represent more positive evaluations and negative </w:t>
-      </w:r>
-      <w:r>
-        <w:rPr>
-          <w:i/>
-        </w:rPr>
-        <w:t>D</w:t>
-      </w:r>
-      <w:r>
-        <w:t xml:space="preserve"> scores represent more negative evaluations (i.e., quicker responding to positive attribute stimuli with ‘True’, or negative attribute stimuli with ‘False’). These inverted </w:t>
-      </w:r>
-      <w:r>
-        <w:rPr>
-          <w:i/>
-        </w:rPr>
-        <w:t>D</w:t>
-      </w:r>
-      <w:r>
-        <w:t xml:space="preserve"> scores are illustrated in Figure 3. The generic pattern therefore implies that, regardless of what attitude domains served as Category 1 and Category 2, participants evaluative Category 1 more positively than Category 2, and affirm positively more than they reject negativity. As can be seen from the estimated means, the ordinal ranking among the trial types is Category 1 – Positive &gt; Category 1 – Negative &gt; Category 2 – Positive &gt; Category 2 – Negative.</w:t>
-      </w:r>
-    </w:p>
-    <w:p/>
-    <w:p>
       <w:pPr>
         <w:ind w:firstLine="0"/>
       </w:pPr>
@@ -2046,7 +2028,6 @@
         <w:rPr>
           <w:noProof/>
         </w:rPr>
-        <w:lastRenderedPageBreak/>
         <w:drawing>
           <wp:inline distT="0" distB="0" distL="0" distR="0" wp14:anchorId="6A3CB922" wp14:editId="6F94FA73">
             <wp:extent cx="2743200" cy="1920240"/>
@@ -2100,14 +2081,10 @@
     </w:p>
     <w:p>
       <w:pPr>
-        <w:ind w:firstLine="0"/>
-      </w:pPr>
-    </w:p>
-    <w:p>
-      <w:pPr>
         <w:pStyle w:val="Heading1"/>
       </w:pPr>
       <w:r>
+        <w:lastRenderedPageBreak/>
         <w:t>Discussion</w:t>
       </w:r>
     </w:p>
@@ -2190,10 +2167,7 @@
         <w:fldChar w:fldCharType="separate"/>
       </w:r>
       <w:r>
-        <w:t xml:space="preserve">(e.g., in terms of relational responding or other concepts </w:t>
-      </w:r>
-      <w:r>
-        <w:t>developed within Relational Frame Theory; see Barnes-Holmes &amp; Hussey, 2016; Hughes et al., 2011, 2012)</w:t>
+        <w:t>(e.g., in terms of relational responding or other concepts developed within Relational Frame Theory; see Barnes-Holmes &amp; Hussey, 2016; Hughes et al., 2011, 2012)</w:t>
       </w:r>
       <w:r>
         <w:fldChar w:fldCharType="end"/>
@@ -2265,7 +2239,10 @@
         <w:fldChar w:fldCharType="end"/>
       </w:r>
       <w:r>
-        <w:t xml:space="preserve">. In the IRAP’s modal use-case, the presence of a generic pattern is likely to represent a strong barrier to the task being useful to their goals. And, more worryingly, the generic pattern may cause researchers to make invalid inferences, by misattributing the presence of IRAP effects to attitudes or learning histories (i.e., driven by the category stimuli) when they are instead merely instances of the generic pattern. For example, Hussey, Daly, et al. </w:t>
+        <w:t xml:space="preserve">. In the IRAP’s modal </w:t>
+      </w:r>
+      <w:r>
+        <w:t xml:space="preserve">use-case, the presence of a generic pattern is likely to represent a strong barrier to the task being useful to their goals. And, more worryingly, the generic pattern may cause researchers to make invalid inferences, by misattributing the presence of IRAP effects to attitudes or learning histories (i.e., driven by the category stimuli) when they are instead merely instances of the generic pattern. For example, Hussey, Daly, et al. </w:t>
       </w:r>
       <w:r>
         <w:fldChar w:fldCharType="begin"/>
@@ -2284,6 +2261,56 @@
       </w:r>
       <w:r>
         <w:t xml:space="preserve"> concluded that normative participants demonstrated counter-intuitive positive evaluations of death. In light of the generic pattern among IRAP effects, it would be more accurate – and less interesting – to characterize these results merely as ‘the generic pattern among IRAP effects was observed’, with no reference to what this might say about the original domain of interest.</w:t>
+      </w:r>
+    </w:p>
+    <w:p>
+      <w:r>
+        <w:t xml:space="preserve">The existence of a generic pattern has significant implications for how the results of past and future IRAP studies should be interpreted. Indeed, many of the conclusions made in the published literature may be undermined or invalidated. To understand why this is the case, consider that, by definition, the generic pattern means that non-zero IRAP effects are likely to be observed regardless of whether participants possess attitudes or learning histories that would previously be expected to be the source of such IRAP effects. As such, the presence of IRAP effects – that is, </w:t>
+      </w:r>
+      <w:r>
+        <w:rPr>
+          <w:i/>
+        </w:rPr>
+        <w:t>D</w:t>
+      </w:r>
+      <w:r>
+        <w:t xml:space="preserve"> scores that are significantly different from zero – cannot reasonably be equated with evidence for implicit attitudes (i.e., at the cognitive level of analysis) or learning histories involving the category stimuli (i.e., at the behavioural analytic-abstractive level). Analyses that treat </w:t>
+      </w:r>
+      <w:r>
+        <w:rPr>
+          <w:i/>
+        </w:rPr>
+        <w:t>D</w:t>
+      </w:r>
+      <w:r>
+        <w:t xml:space="preserve"> = zero as a reference point, even tacitly, will therefore produce false or invalid domain level inferences. Somewhat unfortunately, this concern about the validity of conclusions when a </w:t>
+      </w:r>
+      <w:r>
+        <w:rPr>
+          <w:i/>
+        </w:rPr>
+        <w:t>D</w:t>
+      </w:r>
+      <w:r>
+        <w:t xml:space="preserve"> score at or near zero is treated as meaningful have been around as long as the IRAP itself </w:t>
+      </w:r>
+      <w:r>
+        <w:fldChar w:fldCharType="begin"/>
+      </w:r>
+      <w:r>
+        <w:instrText xml:space="preserve"> ADDIN ZOTERO_ITEM CSL_CITATION {"citationID":"wRCyzb2a","properties":{"formattedCitation":"(Blanton &amp; Jaccard, 2006)","plainCitation":"(Blanton &amp; Jaccard, 2006)","noteIndex":0},"citationItems":[{"id":2487,"uris":["http://zotero.org/users/1687755/items/93I2KEZQ"],"uri":["http://zotero.org/users/1687755/items/93I2KEZQ"],"itemData":{"id":2487,"type":"article-journal","container-title":"American Psychologist","DOI":"10.1037/0003-066X.61.1.27","ISSN":"1935-990X, 0003-066X","issue":"1","language":"en","page":"27-41","source":"CrossRef","title":"Arbitrary metrics in psychology","volume":"61","author":[{"family":"Blanton","given":"Hart"},{"family":"Jaccard","given":"James"}],"issued":{"date-parts":[["2006"]]}}}],"schema":"https://github.com/citation-style-language/schema/raw/master/csl-citation.json"} </w:instrText>
+      </w:r>
+      <w:r>
+        <w:fldChar w:fldCharType="separate"/>
+      </w:r>
+      <w:r>
+        <w:t>(Blanton &amp; Jaccard, 2006)</w:t>
+      </w:r>
+      <w:r>
+        <w:fldChar w:fldCharType="end"/>
+      </w:r>
+      <w:r>
+        <w:t>. However, these have previously been conceptual arguments, where the current work is empirical.</w:t>
       </w:r>
     </w:p>
     <w:p>
@@ -2298,53 +2325,16 @@
         </w:sectPr>
       </w:pPr>
       <w:r>
-        <w:t xml:space="preserve">The existence of a generic pattern has significant implications for how the results of past and future IRAP studies should be interpreted. Indeed, many of the conclusions made in the published literature may be undermined or invalidated. To understand why this is the case, consider that, by definition, the generic pattern means that non-zero IRAP effects are likely to be observed regardless of whether participants possess attitudes or learning histories that would previously be expected to be the source of such IRAP effects. As such, the presence of IRAP effects – that is, </w:t>
-      </w:r>
-      <w:r>
-        <w:rPr>
-          <w:i/>
-        </w:rPr>
-        <w:t>D</w:t>
-      </w:r>
-      <w:r>
-        <w:t xml:space="preserve"> scores that are significantly different from zero – cannot reasonably be equated with evidence for implicit attitudes (i.e., at the cognitive level of analysis) or learning histories involving the category stimuli (i.e., at the behavioural analytic-abstractive level). Analyses that treat </w:t>
-      </w:r>
-      <w:r>
-        <w:rPr>
-          <w:i/>
-        </w:rPr>
-        <w:t>D</w:t>
-      </w:r>
-      <w:r>
-        <w:t xml:space="preserve"> = zero as a reference point, even tacitly, will therefore produce false or invalid domain level inferences. Somewhat unfortunately, this concern about the validity of conclusions when a </w:t>
-      </w:r>
-      <w:r>
-        <w:rPr>
-          <w:i/>
-        </w:rPr>
-        <w:t>D</w:t>
-      </w:r>
-      <w:r>
-        <w:t xml:space="preserve"> score at or near zero is treated as meaningful have been around as long as the IRAP itself </w:t>
-      </w:r>
-      <w:r>
-        <w:fldChar w:fldCharType="begin"/>
-      </w:r>
-      <w:r>
-        <w:instrText xml:space="preserve"> ADDIN ZOTERO_ITEM CSL_CITATION {"citationID":"wRCyzb2a","properties":{"formattedCitation":"(Blanton &amp; Jaccard, 2006)","plainCitation":"(Blanton &amp; Jaccard, 2006)","noteIndex":0},"citationItems":[{"id":2487,"uris":["http://zotero.org/users/1687755/items/93I2KEZQ"],"uri":["http://zotero.org/users/1687755/items/93I2KEZQ"],"itemData":{"id":2487,"type":"article-journal","container-title":"American Psychologist","DOI":"10.1037/0003-066X.61.1.27","ISSN":"1935-990X, 0003-066X","issue":"1","language":"en","page":"27-41","source":"CrossRef","title":"Arbitrary metrics in psychology","volume":"61","author":[{"family":"Blanton","given":"Hart"},{"family":"Jaccard","given":"James"}],"issued":{"date-parts":[["2006"]]}}}],"schema":"https://github.com/citation-style-language/schema/raw/master/csl-citation.json"} </w:instrText>
-      </w:r>
-      <w:r>
-        <w:fldChar w:fldCharType="separate"/>
-      </w:r>
-      <w:r>
-        <w:t>(Blanton &amp; Jaccard, 2006)</w:t>
-      </w:r>
-      <w:r>
-        <w:fldChar w:fldCharType="end"/>
-      </w:r>
-      <w:r>
-        <w:t>. However, these have previously been conceptual arguments, where the current work is empirical.</w:t>
-      </w:r>
+        <w:t xml:space="preserve">In order to explicate which specific types of analyses and conclusions are impacted by the presence of the generic pattern among IRAP effects, we discuss each of the most common forms of analysis of IRAP </w:t>
+      </w:r>
+      <w:r>
+        <w:rPr>
+          <w:color w:val="000000" w:themeColor="text1"/>
+        </w:rPr>
+        <w:t>data in turn. Table 1 provides a summary of the most common comparisons, research questions, analytic methods, and inferences from IRAP data, and the validity of such conclusions in light of the generic pattern. Figure 2 uses results from a hypothetical between-groups IRAP study to illustrates some of these common comparisons and the validity of their domain level conclusions.</w:t>
+      </w:r>
+      <w:bookmarkStart w:id="8" w:name="_GoBack"/>
+      <w:bookmarkEnd w:id="8"/>
     </w:p>
     <w:p>
       <w:pPr>
@@ -3755,8 +3745,6 @@
           <w:docGrid w:linePitch="360"/>
         </w:sectPr>
       </w:pPr>
-      <w:bookmarkStart w:id="8" w:name="_GoBack"/>
-      <w:bookmarkEnd w:id="8"/>
     </w:p>
     <w:p>
       <w:pPr>
@@ -3774,17 +3762,6 @@
     <w:p>
       <w:r>
         <w:lastRenderedPageBreak/>
-        <w:t xml:space="preserve">In order to explicate which specific types of analyses and conclusions are impacted by the presence of the generic pattern among IRAP effects, we discuss each of the most common forms of analysis of IRAP </w:t>
-      </w:r>
-      <w:r>
-        <w:rPr>
-          <w:color w:val="000000" w:themeColor="text1"/>
-        </w:rPr>
-        <w:t>data in turn. Table 1 provides a summary of the most common comparisons, research questions, analytic methods, and inferences from IRAP data, and the validity of such conclusions in light of the generic pattern. Figure 2 uses results from a hypothetical between-groups IRAP study to illustrates some of these common comparisons and the validity of their domain level conclusions.</w:t>
-      </w:r>
-    </w:p>
-    <w:p>
-      <w:r>
         <w:t xml:space="preserve">It is useful to unpack the example comparisons made in Figure 2 in detail in order to understand the validity of their domain level conclusions. In the case of the comparison labelled (a), a researcher might observe that the ‘White people – positive’ trial type showed an effect that was significantly greater than zero (e.g., using a one-sample </w:t>
       </w:r>
       <w:r>
@@ -3846,10 +3823,7 @@
         <w:t>D</w:t>
       </w:r>
       <w:r>
-        <w:t xml:space="preserve"> scores between trial types within a single IRAP (e.g., via </w:t>
-      </w:r>
-      <w:r>
-        <w:t xml:space="preserve">paired-samples </w:t>
+        <w:t xml:space="preserve"> scores between trial types within a single IRAP (e.g., via paired-samples </w:t>
       </w:r>
       <w:r>
         <w:rPr>
@@ -3863,7 +3837,10 @@
     </w:p>
     <w:p>
       <w:r>
-        <w:t xml:space="preserve">Finally, for the comparison labelled (c), a researcher might observe that mean effects on the ‘Black people – negative’ trial type were significantly different between control and intervention conditions. They might then conclude that their intervention ‘served to reduce implicit negativity towards Black people’. Because this comparison involves scores on only a single trial-type, with no direct or tacit reliance on interpretation of the zero point, this domain level conclusion would not be invalidated by the existence of the generic pattern among IRAP effects. Similarly, a comparison made within-subjects on the same trial-type (e.g., pre-post intervention) would also remain valid. Although not illustrated in Figure 4, domain-level conclusions of the results of correlations among trial types and between trial types and external variables (e.g., self-report or behavioural tasks) would also not be invalidated by the existence of the generic trial type effect (see Table 1). </w:t>
+        <w:t xml:space="preserve">Finally, for the comparison labelled (c), a researcher might observe that mean effects on the ‘Black people – negative’ trial type were significantly different between control and intervention conditions. They might then conclude that their intervention ‘served to reduce implicit negativity towards Black people’. Because this comparison involves scores on only a single trial-type, with no direct or tacit reliance on interpretation of the zero point, this domain level conclusion would not be invalidated by the existence of </w:t>
+      </w:r>
+      <w:r>
+        <w:t xml:space="preserve">the generic pattern among IRAP effects. Similarly, a comparison made within-subjects on the same trial-type (e.g., pre-post intervention) would also remain valid. Although not illustrated in Figure 4, domain-level conclusions of the results of correlations among trial types and between trial types and external variables (e.g., self-report or behavioural tasks) would also not be invalidated by the existence of the generic trial type effect (see Table 1). </w:t>
       </w:r>
     </w:p>
     <w:p>
@@ -3889,7 +3866,6 @@
         <w:pStyle w:val="Heading1"/>
       </w:pPr>
       <w:r>
-        <w:lastRenderedPageBreak/>
         <w:t>References</w:t>
       </w:r>
     </w:p>
@@ -3972,6 +3948,7 @@
         <w:jc w:val="left"/>
       </w:pPr>
       <w:r>
+        <w:lastRenderedPageBreak/>
         <w:t xml:space="preserve">Bates, D., Mächler, M., Bolker, B., &amp; Walker, S. (2015). Fitting Linear Mixed-Effects Models Using lme4. </w:t>
       </w:r>
       <w:r>
@@ -4202,10 +4179,7 @@
         <w:jc w:val="left"/>
       </w:pPr>
       <w:r>
-        <w:t xml:space="preserve">Hussey, I. (2020). The IRAP is not suitable for individual use due to very wide confidence </w:t>
-      </w:r>
-      <w:r>
-        <w:t xml:space="preserve">intervals around D scores. </w:t>
+        <w:t xml:space="preserve">Hussey, I. (2020). The IRAP is not suitable for individual use due to very wide confidence intervals around D scores. </w:t>
       </w:r>
       <w:r>
         <w:rPr>
@@ -4255,7 +4229,10 @@
         <w:jc w:val="left"/>
       </w:pPr>
       <w:r>
-        <w:t xml:space="preserve">Hussey, I., &amp; Drake, C. E. (2020). The Implicit Relational Assessment Procedure demonstrates poor internal consistency and test-retest reliability: A meta-analysis. </w:t>
+        <w:t xml:space="preserve">Hussey, I., &amp; Drake, C. E. (2020). The Implicit Relational Assessment Procedure demonstrates poor internal consistency and test-retest </w:t>
+      </w:r>
+      <w:r>
+        <w:t xml:space="preserve">reliability: A meta-analysis. </w:t>
       </w:r>
       <w:r>
         <w:rPr>
@@ -4505,11 +4482,7 @@
         <w:t>27</w:t>
       </w:r>
       <w:r>
-        <w:t>(8), 1441–</w:t>
-      </w:r>
-      <w:r>
-        <w:lastRenderedPageBreak/>
-        <w:t>1449. https://doi.org/10.1080/02699931.2013.786681</w:t>
+        <w:t>(8), 1441–1449. https://doi.org/10.1080/02699931.2013.786681</w:t>
       </w:r>
     </w:p>
     <w:p>
@@ -4569,6 +4542,7 @@
         <w:jc w:val="left"/>
       </w:pPr>
       <w:r>
+        <w:lastRenderedPageBreak/>
         <w:t xml:space="preserve">Whelan, R. (2008). Effective analysis of reaction time data. </w:t>
       </w:r>
       <w:r>
@@ -5700,7 +5674,6 @@
   <w:style w:type="character" w:default="1" w:styleId="DefaultParagraphFont">
     <w:name w:val="Default Paragraph Font"/>
     <w:uiPriority w:val="1"/>
-    <w:semiHidden/>
     <w:unhideWhenUsed/>
   </w:style>
   <w:style w:type="table" w:default="1" w:styleId="TableNormal">
@@ -7787,7 +7760,7 @@
 </file>
 
 <file path=customXml/itemProps3.xml><?xml version="1.0" encoding="utf-8"?>
-<ds:datastoreItem xmlns:ds="http://schemas.openxmlformats.org/officeDocument/2006/customXml" ds:itemID="{6CF0EDEF-294F-7149-BD5A-F2A1E43BA282}">
+<ds:datastoreItem xmlns:ds="http://schemas.openxmlformats.org/officeDocument/2006/customXml" ds:itemID="{EF9C6A77-CE02-844E-9F4E-E4514314E63E}">
   <ds:schemaRefs>
     <ds:schemaRef ds:uri="http://schemas.openxmlformats.org/officeDocument/2006/bibliography"/>
   </ds:schemaRefs>

</xml_diff>